<commit_message>
Some final fixes and changes
</commit_message>
<xml_diff>
--- a/eCare specification/ECare specification.docx
+++ b/eCare specification/ECare specification.docx
@@ -26,7 +26,7 @@
     </w:p>
     <w:p>
       <w:pPr>
-        <w:spacing w:line="480" w:lineRule="auto"/>
+        <w:spacing w:line="276" w:lineRule="auto"/>
         <w:ind w:firstLine="709"/>
         <w:jc w:val="center"/>
         <w:rPr>
@@ -63,8 +63,28 @@
         </w:rPr>
         <w:t xml:space="preserve"> project)</w:t>
       </w:r>
-      <w:bookmarkStart w:id="0" w:name="_GoBack"/>
-      <w:bookmarkEnd w:id="0"/>
+    </w:p>
+    <w:p>
+      <w:pPr>
+        <w:spacing w:line="480" w:lineRule="auto"/>
+        <w:ind w:firstLine="709"/>
+        <w:jc w:val="center"/>
+        <w:rPr>
+          <w:rFonts w:ascii="Calibri" w:hAnsi="Calibri"/>
+          <w:sz w:val="24"/>
+          <w:szCs w:val="24"/>
+          <w:lang w:val="en-US"/>
+        </w:rPr>
+      </w:pPr>
+      <w:r>
+        <w:rPr>
+          <w:rFonts w:ascii="Calibri" w:hAnsi="Calibri"/>
+          <w:sz w:val="24"/>
+          <w:szCs w:val="24"/>
+          <w:lang w:val="en-US"/>
+        </w:rPr>
+        <w:t>Author: Starostin Konstantin, 2014.</w:t>
+      </w:r>
     </w:p>
     <w:p>
       <w:pPr>
@@ -106,6 +126,78 @@
           <w:lang w:val="en-US"/>
         </w:rPr>
         <w:t>2. Model</w:t>
+      </w:r>
+    </w:p>
+    <w:p>
+      <w:pPr>
+        <w:spacing w:after="0" w:line="360" w:lineRule="auto"/>
+        <w:ind w:left="284" w:firstLine="709"/>
+        <w:rPr>
+          <w:rFonts w:ascii="Calibri" w:hAnsi="Calibri"/>
+          <w:sz w:val="24"/>
+          <w:szCs w:val="24"/>
+          <w:lang w:val="en-US"/>
+        </w:rPr>
+      </w:pPr>
+      <w:r>
+        <w:rPr>
+          <w:rFonts w:ascii="Calibri" w:hAnsi="Calibri"/>
+          <w:sz w:val="24"/>
+          <w:szCs w:val="24"/>
+          <w:lang w:val="en-US"/>
+        </w:rPr>
+        <w:t>2.1 Entities</w:t>
+      </w:r>
+    </w:p>
+    <w:p>
+      <w:pPr>
+        <w:spacing w:after="0" w:line="360" w:lineRule="auto"/>
+        <w:ind w:left="284" w:firstLine="709"/>
+        <w:rPr>
+          <w:rFonts w:ascii="Calibri" w:hAnsi="Calibri"/>
+          <w:sz w:val="24"/>
+          <w:szCs w:val="24"/>
+          <w:lang w:val="en-US"/>
+        </w:rPr>
+      </w:pPr>
+      <w:r>
+        <w:rPr>
+          <w:rFonts w:ascii="Calibri" w:hAnsi="Calibri"/>
+          <w:sz w:val="24"/>
+          <w:szCs w:val="24"/>
+          <w:lang w:val="en-US"/>
+        </w:rPr>
+        <w:t>2.2 Services</w:t>
+      </w:r>
+    </w:p>
+    <w:p>
+      <w:pPr>
+        <w:spacing w:after="0" w:line="360" w:lineRule="auto"/>
+        <w:ind w:left="284" w:firstLine="709"/>
+        <w:rPr>
+          <w:rFonts w:ascii="Calibri" w:hAnsi="Calibri"/>
+          <w:sz w:val="24"/>
+          <w:szCs w:val="24"/>
+          <w:lang w:val="en-US"/>
+        </w:rPr>
+      </w:pPr>
+      <w:r>
+        <w:rPr>
+          <w:rFonts w:ascii="Calibri" w:hAnsi="Calibri"/>
+          <w:sz w:val="24"/>
+          <w:szCs w:val="24"/>
+          <w:lang w:val="en-US"/>
+        </w:rPr>
+        <w:t xml:space="preserve">2.3 </w:t>
+      </w:r>
+      <w:r>
+        <w:rPr>
+          <w:rFonts w:ascii="Calibri" w:hAnsi="Calibri"/>
+          <w:sz w:val="24"/>
+          <w:szCs w:val="24"/>
+          <w:lang w:val="en-US"/>
+        </w:rPr>
+        <w:t>Data Access Object (DAO)</w:t>
       </w:r>
     </w:p>
     <w:p>
@@ -3127,17 +3219,9 @@
           <w:lang w:val="en-US"/>
         </w:rPr>
       </w:pPr>
-      <w:r>
-        <w:rPr>
-          <w:rFonts w:ascii="Calibri" w:hAnsi="Calibri"/>
-          <w:lang w:val="en-US"/>
-        </w:rPr>
-        <w:br w:type="page"/>
-      </w:r>
-    </w:p>
-    <w:p>
-      <w:pPr>
-        <w:spacing w:after="0" w:line="276" w:lineRule="auto"/>
+    </w:p>
+    <w:p>
+      <w:pPr>
         <w:ind w:firstLine="709"/>
         <w:rPr>
           <w:rFonts w:ascii="Calibri" w:hAnsi="Calibri"/>
@@ -3154,11 +3238,504 @@
           <w:lang w:val="en-US"/>
         </w:rPr>
         <w:lastRenderedPageBreak/>
-        <w:t>5. Security</w:t>
+        <w:t>5</w:t>
+      </w:r>
+      <w:r>
+        <w:rPr>
+          <w:rFonts w:ascii="Calibri" w:hAnsi="Calibri"/>
+          <w:sz w:val="28"/>
+          <w:szCs w:val="28"/>
+          <w:lang w:val="en-US"/>
+        </w:rPr>
+        <w:t xml:space="preserve">. </w:t>
+      </w:r>
+      <w:r>
+        <w:rPr>
+          <w:rFonts w:ascii="Calibri" w:hAnsi="Calibri"/>
+          <w:sz w:val="28"/>
+          <w:szCs w:val="28"/>
+          <w:lang w:val="en-US"/>
+        </w:rPr>
+        <w:t>Security</w:t>
+      </w:r>
+    </w:p>
+    <w:p>
+      <w:pPr>
+        <w:ind w:firstLine="709"/>
+        <w:rPr>
+          <w:rFonts w:ascii="Calibri" w:hAnsi="Calibri"/>
+          <w:lang w:val="en-US"/>
+        </w:rPr>
+      </w:pPr>
+      <w:r>
+        <w:rPr>
+          <w:rFonts w:ascii="Calibri" w:hAnsi="Calibri"/>
+          <w:lang w:val="en-US"/>
+        </w:rPr>
+        <w:t xml:space="preserve">Safe operation carried out in the application using Spring </w:t>
+      </w:r>
+      <w:r>
+        <w:rPr>
+          <w:rFonts w:ascii="Calibri" w:hAnsi="Calibri"/>
+          <w:lang w:val="en-US"/>
+        </w:rPr>
+        <w:t>Security</w:t>
+      </w:r>
+      <w:r>
+        <w:rPr>
+          <w:rFonts w:ascii="Calibri" w:hAnsi="Calibri"/>
+          <w:lang w:val="en-US"/>
+        </w:rPr>
+        <w:t>. A user can have one of three roles</w:t>
+      </w:r>
+      <w:r>
+        <w:rPr>
+          <w:rFonts w:ascii="Calibri" w:hAnsi="Calibri"/>
+          <w:lang w:val="en-US"/>
+        </w:rPr>
+        <w:t>: “ROLE_ANONYMOUS”, “ROLE_USER” or “ROLE_ADMIN”</w:t>
+      </w:r>
+      <w:r>
+        <w:rPr>
+          <w:rFonts w:ascii="Calibri" w:hAnsi="Calibri"/>
+          <w:lang w:val="en-US"/>
+        </w:rPr>
+        <w:t xml:space="preserve">. On the </w:t>
+      </w:r>
+      <w:proofErr w:type="gramStart"/>
+      <w:r>
+        <w:rPr>
+          <w:rFonts w:ascii="Calibri" w:hAnsi="Calibri"/>
+          <w:lang w:val="en-US"/>
+        </w:rPr>
+        <w:t>login</w:t>
+      </w:r>
+      <w:proofErr w:type="gramEnd"/>
+      <w:r>
+        <w:rPr>
+          <w:rFonts w:ascii="Calibri" w:hAnsi="Calibri"/>
+          <w:lang w:val="en-US"/>
+        </w:rPr>
+        <w:t xml:space="preserve"> page and register us</w:t>
+      </w:r>
+      <w:r>
+        <w:rPr>
+          <w:rFonts w:ascii="Calibri" w:hAnsi="Calibri"/>
+          <w:lang w:val="en-US"/>
+        </w:rPr>
+        <w:t>ed</w:t>
+      </w:r>
+      <w:r>
+        <w:rPr>
+          <w:rFonts w:ascii="Calibri" w:hAnsi="Calibri"/>
+          <w:lang w:val="en-US"/>
+        </w:rPr>
+        <w:t xml:space="preserve"> </w:t>
+      </w:r>
+      <w:r>
+        <w:rPr>
+          <w:rFonts w:ascii="Calibri" w:hAnsi="Calibri"/>
+          <w:lang w:val="en-US"/>
+        </w:rPr>
+        <w:t>“ROLE_ANONYMOUS”</w:t>
+      </w:r>
+      <w:r>
+        <w:rPr>
+          <w:rFonts w:ascii="Calibri" w:hAnsi="Calibri"/>
+          <w:lang w:val="en-US"/>
+        </w:rPr>
+        <w:t xml:space="preserve">, on operator pages - </w:t>
+      </w:r>
+      <w:r>
+        <w:rPr>
+          <w:rFonts w:ascii="Calibri" w:hAnsi="Calibri"/>
+          <w:lang w:val="en-US"/>
+        </w:rPr>
+        <w:t>“ROLE_ADMIN”</w:t>
+      </w:r>
+      <w:r>
+        <w:rPr>
+          <w:rFonts w:ascii="Calibri" w:hAnsi="Calibri"/>
+          <w:lang w:val="en-US"/>
+        </w:rPr>
+        <w:t xml:space="preserve">, on client pages - </w:t>
+      </w:r>
+      <w:r>
+        <w:rPr>
+          <w:rFonts w:ascii="Calibri" w:hAnsi="Calibri"/>
+          <w:lang w:val="en-US"/>
+        </w:rPr>
+        <w:t>“ROLE_USER”</w:t>
+      </w:r>
+      <w:r>
+        <w:rPr>
+          <w:rFonts w:ascii="Calibri" w:hAnsi="Calibri"/>
+          <w:lang w:val="en-US"/>
+        </w:rPr>
+        <w:t xml:space="preserve">. These roles are stored in a database table </w:t>
+      </w:r>
+      <w:r>
+        <w:rPr>
+          <w:rFonts w:ascii="Calibri" w:hAnsi="Calibri"/>
+          <w:lang w:val="en-US"/>
+        </w:rPr>
+        <w:t>“client”</w:t>
+      </w:r>
+      <w:r>
+        <w:rPr>
+          <w:rFonts w:ascii="Calibri" w:hAnsi="Calibri"/>
+          <w:lang w:val="en-US"/>
+        </w:rPr>
+        <w:t xml:space="preserve"> and loaded by using the following settings</w:t>
+      </w:r>
+      <w:r>
+        <w:rPr>
+          <w:rFonts w:ascii="Calibri" w:hAnsi="Calibri"/>
+          <w:lang w:val="en-US"/>
+        </w:rPr>
+        <w:t xml:space="preserve"> of application manager in spring-security.xml</w:t>
+      </w:r>
+      <w:r>
+        <w:rPr>
+          <w:rFonts w:ascii="Calibri" w:hAnsi="Calibri"/>
+          <w:lang w:val="en-US"/>
+        </w:rPr>
+        <w:t>:</w:t>
+      </w:r>
+    </w:p>
+    <w:p>
+      <w:pPr>
+        <w:ind w:firstLine="709"/>
+        <w:rPr>
+          <w:rFonts w:ascii="Calibri" w:hAnsi="Calibri"/>
+        </w:rPr>
+      </w:pPr>
+      <w:r>
+        <w:rPr>
+          <w:noProof/>
+          <w:lang w:eastAsia="ru-RU"/>
+        </w:rPr>
+        <w:drawing>
+          <wp:inline distT="0" distB="0" distL="0" distR="0" wp14:anchorId="3CA9507E" wp14:editId="1032021D">
+            <wp:extent cx="6115050" cy="3748010"/>
+            <wp:effectExtent l="0" t="0" r="0" b="5080"/>
+            <wp:docPr id="2" name="Рисунок 2"/>
+            <wp:cNvGraphicFramePr>
+              <a:graphicFrameLocks xmlns:a="http://schemas.openxmlformats.org/drawingml/2006/main" noChangeAspect="1"/>
+            </wp:cNvGraphicFramePr>
+            <a:graphic xmlns:a="http://schemas.openxmlformats.org/drawingml/2006/main">
+              <a:graphicData uri="http://schemas.openxmlformats.org/drawingml/2006/picture">
+                <pic:pic xmlns:pic="http://schemas.openxmlformats.org/drawingml/2006/picture">
+                  <pic:nvPicPr>
+                    <pic:cNvPr id="1" name=""/>
+                    <pic:cNvPicPr/>
+                  </pic:nvPicPr>
+                  <pic:blipFill rotWithShape="1">
+                    <a:blip r:embed="rId14"/>
+                    <a:srcRect l="21527" t="38136" r="39508" b="19407"/>
+                    <a:stretch/>
+                  </pic:blipFill>
+                  <pic:spPr bwMode="auto">
+                    <a:xfrm>
+                      <a:off x="0" y="0"/>
+                      <a:ext cx="6140239" cy="3763449"/>
+                    </a:xfrm>
+                    <a:prstGeom prst="rect">
+                      <a:avLst/>
+                    </a:prstGeom>
+                    <a:ln>
+                      <a:noFill/>
+                    </a:ln>
+                    <a:extLst>
+                      <a:ext uri="{53640926-AAD7-44D8-BBD7-CCE9431645EC}">
+                        <a14:shadowObscured xmlns:a14="http://schemas.microsoft.com/office/drawing/2010/main"/>
+                      </a:ext>
+                    </a:extLst>
+                  </pic:spPr>
+                </pic:pic>
+              </a:graphicData>
+            </a:graphic>
+          </wp:inline>
+        </w:drawing>
+      </w:r>
+    </w:p>
+    <w:p>
+      <w:pPr>
+        <w:ind w:firstLine="709"/>
+        <w:rPr>
+          <w:rFonts w:ascii="Calibri" w:hAnsi="Calibri"/>
+          <w:lang w:val="en-US"/>
+        </w:rPr>
+      </w:pPr>
+      <w:r>
+        <w:rPr>
+          <w:rFonts w:ascii="Calibri" w:hAnsi="Calibri"/>
+          <w:lang w:val="en-US"/>
+        </w:rPr>
+        <w:t xml:space="preserve">On the login page checked entered by the user login and password in the form and giving </w:t>
+      </w:r>
+      <w:r>
+        <w:rPr>
+          <w:rFonts w:ascii="Calibri" w:hAnsi="Calibri"/>
+          <w:lang w:val="en-US"/>
+        </w:rPr>
+        <w:t>him</w:t>
+      </w:r>
+      <w:r>
+        <w:rPr>
+          <w:rFonts w:ascii="Calibri" w:hAnsi="Calibri"/>
+          <w:lang w:val="en-US"/>
+        </w:rPr>
+        <w:t xml:space="preserve"> the appropriate role </w:t>
+      </w:r>
+      <w:r>
+        <w:rPr>
+          <w:rFonts w:ascii="Calibri" w:hAnsi="Calibri"/>
+          <w:lang w:val="en-US"/>
+        </w:rPr>
+        <w:t>from</w:t>
+      </w:r>
+      <w:r>
+        <w:rPr>
+          <w:rFonts w:ascii="Calibri" w:hAnsi="Calibri"/>
+          <w:lang w:val="en-US"/>
+        </w:rPr>
+        <w:t xml:space="preserve"> the database</w:t>
+      </w:r>
+      <w:r>
+        <w:rPr>
+          <w:rFonts w:ascii="Calibri" w:hAnsi="Calibri"/>
+          <w:lang w:val="en-US"/>
+        </w:rPr>
+        <w:t>.</w:t>
+      </w:r>
+      <w:r>
+        <w:rPr>
+          <w:rFonts w:ascii="Calibri" w:hAnsi="Calibri"/>
+          <w:lang w:val="en-US"/>
+        </w:rPr>
+        <w:t xml:space="preserve"> If </w:t>
+      </w:r>
+      <w:r>
+        <w:rPr>
+          <w:rFonts w:ascii="Calibri" w:hAnsi="Calibri"/>
+          <w:lang w:val="en-US"/>
+        </w:rPr>
+        <w:t xml:space="preserve">the </w:t>
+      </w:r>
+      <w:r>
+        <w:rPr>
+          <w:rFonts w:ascii="Calibri" w:hAnsi="Calibri"/>
+          <w:lang w:val="en-US"/>
+        </w:rPr>
+        <w:t>enter</w:t>
+      </w:r>
+      <w:r>
+        <w:rPr>
+          <w:rFonts w:ascii="Calibri" w:hAnsi="Calibri"/>
+          <w:lang w:val="en-US"/>
+        </w:rPr>
+        <w:t>ed</w:t>
+      </w:r>
+      <w:r>
+        <w:rPr>
+          <w:rFonts w:ascii="Calibri" w:hAnsi="Calibri"/>
+          <w:lang w:val="en-US"/>
+        </w:rPr>
+        <w:t xml:space="preserve"> a username or password is incorrect, it will redirect to the login page with an error message</w:t>
+      </w:r>
+      <w:r>
+        <w:rPr>
+          <w:rFonts w:ascii="Calibri" w:hAnsi="Calibri"/>
+          <w:lang w:val="en-US"/>
+        </w:rPr>
+        <w:t>.</w:t>
+      </w:r>
+      <w:r>
+        <w:rPr>
+          <w:rFonts w:ascii="Calibri" w:hAnsi="Calibri"/>
+          <w:lang w:val="en-US"/>
+        </w:rPr>
+        <w:t xml:space="preserve"> When you log out, also occurs redirect to the login page and assign user role </w:t>
+      </w:r>
+      <w:r>
+        <w:rPr>
+          <w:rFonts w:ascii="Calibri" w:hAnsi="Calibri"/>
+          <w:lang w:val="en-US"/>
+        </w:rPr>
+        <w:t>“ROLE_ANONYMOUS”</w:t>
+      </w:r>
+      <w:r>
+        <w:rPr>
+          <w:rFonts w:ascii="Calibri" w:hAnsi="Calibri"/>
+          <w:lang w:val="en-US"/>
+        </w:rPr>
+        <w:t>.</w:t>
+      </w:r>
+    </w:p>
+    <w:p>
+      <w:pPr>
+        <w:ind w:firstLine="709"/>
+        <w:rPr>
+          <w:rFonts w:ascii="Calibri" w:hAnsi="Calibri"/>
+          <w:lang w:val="en-US"/>
+        </w:rPr>
+      </w:pPr>
+      <w:r>
+        <w:rPr>
+          <w:rFonts w:ascii="Calibri" w:hAnsi="Calibri"/>
+          <w:lang w:val="en-US"/>
+        </w:rPr>
+        <w:t>All passwords are stored in the database i</w:t>
+      </w:r>
+      <w:r>
+        <w:rPr>
+          <w:rFonts w:ascii="Calibri" w:hAnsi="Calibri"/>
+          <w:lang w:val="en-US"/>
+        </w:rPr>
+        <w:t>n</w:t>
+      </w:r>
+      <w:r>
+        <w:rPr>
+          <w:rFonts w:ascii="Calibri" w:hAnsi="Calibri"/>
+          <w:lang w:val="en-US"/>
+        </w:rPr>
+        <w:t xml:space="preserve"> encrypted</w:t>
+      </w:r>
+      <w:r>
+        <w:rPr>
+          <w:rFonts w:ascii="Calibri" w:hAnsi="Calibri"/>
+          <w:lang w:val="en-US"/>
+        </w:rPr>
+        <w:t xml:space="preserve"> form</w:t>
+      </w:r>
+      <w:r>
+        <w:rPr>
+          <w:rFonts w:ascii="Calibri" w:hAnsi="Calibri"/>
+          <w:lang w:val="en-US"/>
+        </w:rPr>
+        <w:t xml:space="preserve"> using the SHA</w:t>
+      </w:r>
+      <w:r>
+        <w:rPr>
+          <w:rFonts w:ascii="Calibri" w:hAnsi="Calibri"/>
+          <w:lang w:val="en-US"/>
+        </w:rPr>
+        <w:t xml:space="preserve"> </w:t>
+      </w:r>
+      <w:r>
+        <w:rPr>
+          <w:rFonts w:ascii="Calibri" w:hAnsi="Calibri"/>
+          <w:lang w:val="en-US"/>
+        </w:rPr>
+        <w:t>algorithm</w:t>
+      </w:r>
+      <w:r>
+        <w:rPr>
+          <w:rFonts w:ascii="Calibri" w:hAnsi="Calibri"/>
+          <w:lang w:val="en-US"/>
+        </w:rPr>
+        <w:t>.</w:t>
+      </w:r>
+    </w:p>
+    <w:p>
+      <w:pPr>
+        <w:ind w:firstLine="709"/>
+        <w:rPr>
+          <w:rFonts w:ascii="Calibri" w:hAnsi="Calibri"/>
+          <w:lang w:val="en-US"/>
+        </w:rPr>
+      </w:pPr>
+      <w:r>
+        <w:rPr>
+          <w:noProof/>
+          <w:lang w:eastAsia="ru-RU"/>
+        </w:rPr>
+        <w:drawing>
+          <wp:inline distT="0" distB="0" distL="0" distR="0" wp14:anchorId="2AFF76D4" wp14:editId="6487EABC">
+            <wp:extent cx="6106885" cy="1295400"/>
+            <wp:effectExtent l="0" t="0" r="8255" b="0"/>
+            <wp:docPr id="3" name="Рисунок 3"/>
+            <wp:cNvGraphicFramePr>
+              <a:graphicFrameLocks xmlns:a="http://schemas.openxmlformats.org/drawingml/2006/main" noChangeAspect="1"/>
+            </wp:cNvGraphicFramePr>
+            <a:graphic xmlns:a="http://schemas.openxmlformats.org/drawingml/2006/main">
+              <a:graphicData uri="http://schemas.openxmlformats.org/drawingml/2006/picture">
+                <pic:pic xmlns:pic="http://schemas.openxmlformats.org/drawingml/2006/picture">
+                  <pic:nvPicPr>
+                    <pic:cNvPr id="1" name=""/>
+                    <pic:cNvPicPr/>
+                  </pic:nvPicPr>
+                  <pic:blipFill rotWithShape="1">
+                    <a:blip r:embed="rId15"/>
+                    <a:srcRect l="44189" t="15254" r="22777" b="72288"/>
+                    <a:stretch/>
+                  </pic:blipFill>
+                  <pic:spPr bwMode="auto">
+                    <a:xfrm>
+                      <a:off x="0" y="0"/>
+                      <a:ext cx="6128718" cy="1300031"/>
+                    </a:xfrm>
+                    <a:prstGeom prst="rect">
+                      <a:avLst/>
+                    </a:prstGeom>
+                    <a:ln>
+                      <a:noFill/>
+                    </a:ln>
+                    <a:extLst>
+                      <a:ext uri="{53640926-AAD7-44D8-BBD7-CCE9431645EC}">
+                        <a14:shadowObscured xmlns:a14="http://schemas.microsoft.com/office/drawing/2010/main"/>
+                      </a:ext>
+                    </a:extLst>
+                  </pic:spPr>
+                </pic:pic>
+              </a:graphicData>
+            </a:graphic>
+          </wp:inline>
+        </w:drawing>
+      </w:r>
+    </w:p>
+    <w:p>
+      <w:pPr>
+        <w:ind w:firstLine="709"/>
+        <w:rPr>
+          <w:rFonts w:ascii="Calibri" w:hAnsi="Calibri"/>
+          <w:lang w:val="en-US"/>
+        </w:rPr>
+      </w:pPr>
+      <w:r>
+        <w:rPr>
+          <w:rFonts w:ascii="Calibri" w:hAnsi="Calibri"/>
+          <w:lang w:val="en-US"/>
+        </w:rPr>
+        <w:t>Spring Security using the “encoder” bean decrypts</w:t>
+      </w:r>
+      <w:r>
+        <w:rPr>
+          <w:rFonts w:ascii="Calibri" w:hAnsi="Calibri"/>
+          <w:lang w:val="en-US"/>
+        </w:rPr>
+        <w:t xml:space="preserve"> password</w:t>
+      </w:r>
+      <w:bookmarkStart w:id="0" w:name="_GoBack"/>
+      <w:bookmarkEnd w:id="0"/>
+      <w:r>
+        <w:rPr>
+          <w:rFonts w:ascii="Calibri" w:hAnsi="Calibri"/>
+          <w:lang w:val="en-US"/>
+        </w:rPr>
+        <w:t xml:space="preserve"> when the user logs into the system</w:t>
+      </w:r>
+      <w:r>
+        <w:rPr>
+          <w:rFonts w:ascii="Calibri" w:hAnsi="Calibri"/>
+          <w:lang w:val="en-US"/>
+        </w:rPr>
+        <w:t>.</w:t>
       </w:r>
     </w:p>
     <w:sectPr>
-      <w:footerReference w:type="default" r:id="rId14"/>
+      <w:footerReference w:type="default" r:id="rId16"/>
       <w:pgSz w:w="11906" w:h="16838"/>
       <w:pgMar w:top="567" w:right="566" w:bottom="567" w:left="851" w:header="708" w:footer="432" w:gutter="0"/>
       <w:cols w:space="708"/>

</xml_diff>